<commit_message>
Updated the release notes, Final executable and readme.md
</commit_message>
<xml_diff>
--- a/Project/Release Notes.docx
+++ b/Project/Release Notes.docx
@@ -361,7 +361,7 @@
           <w:rFonts w:ascii="Courier New" w:hAnsi="Courier New" w:cs="Courier New"/>
           <w:lang w:val="en-US"/>
         </w:rPr>
-        <w:t>1</w:t>
+        <w:t>2</w:t>
       </w:r>
       <w:r>
         <w:rPr>
@@ -408,7 +408,14 @@
           <w:rFonts w:ascii="Courier New" w:hAnsi="Courier New" w:cs="Courier New"/>
           <w:lang w:val="en-US"/>
         </w:rPr>
-        <w:t xml:space="preserve"> : 04-08-2019</w:t>
+        <w:t xml:space="preserve"> : 12</w:t>
+      </w:r>
+      <w:r>
+        <w:rPr>
+          <w:rFonts w:ascii="Courier New" w:hAnsi="Courier New" w:cs="Courier New"/>
+          <w:lang w:val="en-US"/>
+        </w:rPr>
+        <w:t>-08-2019</w:t>
       </w:r>
     </w:p>
     <w:p>
@@ -601,7 +608,17 @@
           <w:b/>
           <w:lang w:val="en-US"/>
         </w:rPr>
-        <w:t>ake clean</w:t>
+        <w:t>ak</w:t>
+      </w:r>
+      <w:bookmarkStart w:id="0" w:name="_GoBack"/>
+      <w:bookmarkEnd w:id="0"/>
+      <w:r>
+        <w:rPr>
+          <w:rFonts w:ascii="Courier New" w:hAnsi="Courier New" w:cs="Courier New"/>
+          <w:b/>
+          <w:lang w:val="en-US"/>
+        </w:rPr>
+        <w:t>e clean</w:t>
       </w:r>
     </w:p>
     <w:p>
@@ -650,8 +667,57 @@
         </w:rPr>
         <w:t>ake</w:t>
       </w:r>
-      <w:bookmarkStart w:id="0" w:name="_GoBack"/>
-      <w:bookmarkEnd w:id="0"/>
+    </w:p>
+    <w:p>
+      <w:pPr>
+        <w:rPr>
+          <w:rFonts w:ascii="Courier New" w:hAnsi="Courier New" w:cs="Courier New"/>
+          <w:b/>
+          <w:lang w:val="en-US"/>
+        </w:rPr>
+      </w:pPr>
+      <w:r>
+        <w:rPr>
+          <w:rFonts w:ascii="Courier New" w:hAnsi="Courier New" w:cs="Courier New"/>
+          <w:b/>
+          <w:lang w:val="en-US"/>
+        </w:rPr>
+        <w:t>What is new:</w:t>
+      </w:r>
+    </w:p>
+    <w:p>
+      <w:pPr>
+        <w:rPr>
+          <w:rFonts w:ascii="Courier New" w:hAnsi="Courier New" w:cs="Courier New"/>
+          <w:b/>
+          <w:lang w:val="en-US"/>
+        </w:rPr>
+      </w:pPr>
+      <w:r>
+        <w:rPr>
+          <w:rFonts w:ascii="Courier New" w:hAnsi="Courier New" w:cs="Courier New"/>
+          <w:b/>
+          <w:lang w:val="en-US"/>
+        </w:rPr>
+        <w:t>==============================================================</w:t>
+      </w:r>
+    </w:p>
+    <w:p>
+      <w:pPr>
+        <w:rPr>
+          <w:rFonts w:ascii="Courier New" w:hAnsi="Courier New" w:cs="Courier New"/>
+          <w:b/>
+          <w:lang w:val="en-US"/>
+        </w:rPr>
+      </w:pPr>
+      <w:r>
+        <w:rPr>
+          <w:rFonts w:ascii="Courier New" w:hAnsi="Courier New" w:cs="Courier New"/>
+          <w:b/>
+          <w:lang w:val="en-US"/>
+        </w:rPr>
+        <w:t>The Review comments were resolved. The better accuracy is achieved in the system. For details refer to the document in the repository.</w:t>
+      </w:r>
     </w:p>
     <w:sectPr>
       <w:pgSz w:w="11906" w:h="16838"/>

</xml_diff>